<commit_message>
Bezig met de adventure game.
</commit_message>
<xml_diff>
--- a/ReparatieWeken-master/ReparatieWeken-master/Javascript/Blok 2/Week4,5/AdventureGame/klad /TheGoldenGun.docx
+++ b/ReparatieWeken-master/ReparatieWeken-master/Javascript/Blok 2/Week4,5/AdventureGame/klad /TheGoldenGun.docx
@@ -292,6 +292,1319 @@
         </w:rPr>
         <w:t xml:space="preserve"> En je hebt het spel uitgespeeld.</w:t>
       </w:r>
+    </w:p>
+    <w:p>
+      <w:pPr>
+        <w:rPr>
+          <w:b/>
+          <w:bCs/>
+          <w:sz w:val="40"/>
+          <w:szCs w:val="40"/>
+        </w:rPr>
+      </w:pPr>
+    </w:p>
+    <w:p>
+      <w:pPr>
+        <w:rPr>
+          <w:b/>
+          <w:bCs/>
+          <w:sz w:val="40"/>
+          <w:szCs w:val="40"/>
+        </w:rPr>
+      </w:pPr>
+      <w:r>
+        <w:rPr>
+          <w:b/>
+          <w:bCs/>
+          <w:sz w:val="40"/>
+          <w:szCs w:val="40"/>
+        </w:rPr>
+        <w:t>Indeling van de game:</w:t>
+      </w:r>
+    </w:p>
+    <w:p>
+      <w:pPr>
+        <w:rPr>
+          <w:b/>
+          <w:bCs/>
+          <w:sz w:val="40"/>
+          <w:szCs w:val="40"/>
+        </w:rPr>
+      </w:pPr>
+    </w:p>
+    <w:p>
+      <w:pPr>
+        <w:rPr>
+          <w:sz w:val="40"/>
+          <w:szCs w:val="40"/>
+        </w:rPr>
+      </w:pPr>
+      <w:r>
+        <w:rPr>
+          <w:sz w:val="40"/>
+          <w:szCs w:val="40"/>
+        </w:rPr>
+        <w:t xml:space="preserve">Intro. </w:t>
+      </w:r>
+    </w:p>
+    <w:p>
+      <w:pPr>
+        <w:pStyle w:val="Lijstalinea"/>
+        <w:numPr>
+          <w:ilvl w:val="0"/>
+          <w:numId w:val="2"/>
+        </w:numPr>
+        <w:rPr>
+          <w:sz w:val="40"/>
+          <w:szCs w:val="40"/>
+        </w:rPr>
+      </w:pPr>
+      <w:r>
+        <w:rPr>
+          <w:sz w:val="40"/>
+          <w:szCs w:val="40"/>
+        </w:rPr>
+        <w:t>Verhaal van de game.</w:t>
+      </w:r>
+    </w:p>
+    <w:p>
+      <w:pPr>
+        <w:rPr>
+          <w:sz w:val="40"/>
+          <w:szCs w:val="40"/>
+        </w:rPr>
+      </w:pPr>
+      <w:r>
+        <w:rPr>
+          <w:sz w:val="40"/>
+          <w:szCs w:val="40"/>
+        </w:rPr>
+        <w:lastRenderedPageBreak/>
+        <w:t>Level 1.</w:t>
+      </w:r>
+    </w:p>
+    <w:p>
+      <w:pPr>
+        <w:pStyle w:val="Lijstalinea"/>
+        <w:numPr>
+          <w:ilvl w:val="0"/>
+          <w:numId w:val="2"/>
+        </w:numPr>
+        <w:rPr>
+          <w:sz w:val="40"/>
+          <w:szCs w:val="40"/>
+        </w:rPr>
+      </w:pPr>
+      <w:r>
+        <w:rPr>
+          <w:sz w:val="40"/>
+          <w:szCs w:val="40"/>
+        </w:rPr>
+        <w:t>Je moet het huis uit.</w:t>
+      </w:r>
+    </w:p>
+    <w:p>
+      <w:pPr>
+        <w:pStyle w:val="Lijstalinea"/>
+        <w:rPr>
+          <w:sz w:val="40"/>
+          <w:szCs w:val="40"/>
+        </w:rPr>
+      </w:pPr>
+    </w:p>
+    <w:p>
+      <w:pPr>
+        <w:rPr>
+          <w:sz w:val="40"/>
+          <w:szCs w:val="40"/>
+        </w:rPr>
+      </w:pPr>
+      <w:r>
+        <w:rPr>
+          <w:sz w:val="40"/>
+          <w:szCs w:val="40"/>
+        </w:rPr>
+        <w:t>Level 2.</w:t>
+      </w:r>
+    </w:p>
+    <w:p>
+      <w:pPr>
+        <w:pStyle w:val="Lijstalinea"/>
+        <w:numPr>
+          <w:ilvl w:val="0"/>
+          <w:numId w:val="2"/>
+        </w:numPr>
+        <w:rPr>
+          <w:sz w:val="40"/>
+          <w:szCs w:val="40"/>
+        </w:rPr>
+      </w:pPr>
+      <w:r>
+        <w:rPr>
+          <w:sz w:val="40"/>
+          <w:szCs w:val="40"/>
+        </w:rPr>
+        <w:t>Sleutel vinden om door het poort heen te gaan.</w:t>
+      </w:r>
+    </w:p>
+    <w:p>
+      <w:pPr>
+        <w:rPr>
+          <w:sz w:val="40"/>
+          <w:szCs w:val="40"/>
+          <w:lang w:val="en-US"/>
+        </w:rPr>
+      </w:pPr>
+    </w:p>
+    <w:p>
+      <w:pPr>
+        <w:rPr>
+          <w:sz w:val="40"/>
+          <w:szCs w:val="40"/>
+          <w:lang w:val="en-US"/>
+        </w:rPr>
+      </w:pPr>
+      <w:r>
+        <w:rPr>
+          <w:sz w:val="40"/>
+          <w:szCs w:val="40"/>
+          <w:lang w:val="en-US"/>
+        </w:rPr>
+        <w:t xml:space="preserve">Level 3. </w:t>
+      </w:r>
+    </w:p>
+    <w:p>
+      <w:pPr>
+        <w:pStyle w:val="Lijstalinea"/>
+        <w:numPr>
+          <w:ilvl w:val="0"/>
+          <w:numId w:val="2"/>
+        </w:numPr>
+        <w:rPr>
+          <w:sz w:val="40"/>
+          <w:szCs w:val="40"/>
+          <w:lang w:val="en-US"/>
+        </w:rPr>
+      </w:pPr>
+      <w:proofErr w:type="spellStart"/>
+      <w:r>
+        <w:rPr>
+          <w:sz w:val="40"/>
+          <w:szCs w:val="40"/>
+          <w:lang w:val="en-US"/>
+        </w:rPr>
+        <w:t>Zoek</w:t>
+      </w:r>
+      <w:proofErr w:type="spellEnd"/>
+      <w:r>
+        <w:rPr>
+          <w:sz w:val="40"/>
+          <w:szCs w:val="40"/>
+          <w:lang w:val="en-US"/>
+        </w:rPr>
+        <w:t xml:space="preserve"> </w:t>
+      </w:r>
+      <w:proofErr w:type="spellStart"/>
+      <w:r>
+        <w:rPr>
+          <w:sz w:val="40"/>
+          <w:szCs w:val="40"/>
+          <w:lang w:val="en-US"/>
+        </w:rPr>
+        <w:t>wapens</w:t>
+      </w:r>
+      <w:proofErr w:type="spellEnd"/>
+      <w:r>
+        <w:rPr>
+          <w:sz w:val="40"/>
+          <w:szCs w:val="40"/>
+          <w:lang w:val="en-US"/>
+        </w:rPr>
+        <w:t xml:space="preserve">. </w:t>
+      </w:r>
+    </w:p>
+    <w:p>
+      <w:pPr>
+        <w:rPr>
+          <w:sz w:val="40"/>
+          <w:szCs w:val="40"/>
+          <w:lang w:val="en-US"/>
+        </w:rPr>
+      </w:pPr>
+    </w:p>
+    <w:p>
+      <w:pPr>
+        <w:rPr>
+          <w:sz w:val="40"/>
+          <w:szCs w:val="40"/>
+          <w:lang w:val="en-US"/>
+        </w:rPr>
+      </w:pPr>
+      <w:r>
+        <w:rPr>
+          <w:sz w:val="40"/>
+          <w:szCs w:val="40"/>
+          <w:lang w:val="en-US"/>
+        </w:rPr>
+        <w:t>Level 4.</w:t>
+      </w:r>
+    </w:p>
+    <w:p>
+      <w:pPr>
+        <w:pStyle w:val="Lijstalinea"/>
+        <w:numPr>
+          <w:ilvl w:val="0"/>
+          <w:numId w:val="2"/>
+        </w:numPr>
+        <w:rPr>
+          <w:sz w:val="40"/>
+          <w:szCs w:val="40"/>
+          <w:lang w:val="en-US"/>
+        </w:rPr>
+      </w:pPr>
+      <w:proofErr w:type="spellStart"/>
+      <w:r>
+        <w:rPr>
+          <w:sz w:val="40"/>
+          <w:szCs w:val="40"/>
+          <w:lang w:val="en-US"/>
+        </w:rPr>
+        <w:t>Zoek</w:t>
+      </w:r>
+      <w:proofErr w:type="spellEnd"/>
+      <w:r>
+        <w:rPr>
+          <w:sz w:val="40"/>
+          <w:szCs w:val="40"/>
+          <w:lang w:val="en-US"/>
+        </w:rPr>
+        <w:t xml:space="preserve"> je </w:t>
+      </w:r>
+      <w:proofErr w:type="spellStart"/>
+      <w:r>
+        <w:rPr>
+          <w:sz w:val="40"/>
+          <w:szCs w:val="40"/>
+          <w:lang w:val="en-US"/>
+        </w:rPr>
+        <w:t>uitrusting</w:t>
+      </w:r>
+      <w:proofErr w:type="spellEnd"/>
+      <w:r>
+        <w:rPr>
+          <w:sz w:val="40"/>
+          <w:szCs w:val="40"/>
+          <w:lang w:val="en-US"/>
+        </w:rPr>
+        <w:t>.</w:t>
+      </w:r>
+    </w:p>
+    <w:p>
+      <w:pPr>
+        <w:rPr>
+          <w:sz w:val="40"/>
+          <w:szCs w:val="40"/>
+          <w:lang w:val="en-US"/>
+        </w:rPr>
+      </w:pPr>
+    </w:p>
+    <w:p>
+      <w:pPr>
+        <w:rPr>
+          <w:sz w:val="40"/>
+          <w:szCs w:val="40"/>
+          <w:lang w:val="en-US"/>
+        </w:rPr>
+      </w:pPr>
+      <w:r>
+        <w:rPr>
+          <w:sz w:val="40"/>
+          <w:szCs w:val="40"/>
+          <w:lang w:val="en-US"/>
+        </w:rPr>
+        <w:t>Level 5.</w:t>
+      </w:r>
+    </w:p>
+    <w:p>
+      <w:pPr>
+        <w:pStyle w:val="Lijstalinea"/>
+        <w:numPr>
+          <w:ilvl w:val="0"/>
+          <w:numId w:val="2"/>
+        </w:numPr>
+        <w:rPr>
+          <w:sz w:val="40"/>
+          <w:szCs w:val="40"/>
+          <w:lang w:val="en-US"/>
+        </w:rPr>
+      </w:pPr>
+      <w:proofErr w:type="spellStart"/>
+      <w:r>
+        <w:rPr>
+          <w:sz w:val="40"/>
+          <w:szCs w:val="40"/>
+          <w:lang w:val="en-US"/>
+        </w:rPr>
+        <w:t>Zoek</w:t>
+      </w:r>
+      <w:proofErr w:type="spellEnd"/>
+      <w:r>
+        <w:rPr>
+          <w:sz w:val="40"/>
+          <w:szCs w:val="40"/>
+          <w:lang w:val="en-US"/>
+        </w:rPr>
+        <w:t xml:space="preserve"> eten. </w:t>
+      </w:r>
+    </w:p>
+    <w:p>
+      <w:pPr>
+        <w:rPr>
+          <w:sz w:val="40"/>
+          <w:szCs w:val="40"/>
+          <w:lang w:val="en-US"/>
+        </w:rPr>
+      </w:pPr>
+    </w:p>
+    <w:p>
+      <w:pPr>
+        <w:rPr>
+          <w:sz w:val="40"/>
+          <w:szCs w:val="40"/>
+          <w:lang w:val="en-US"/>
+        </w:rPr>
+      </w:pPr>
+      <w:r>
+        <w:rPr>
+          <w:sz w:val="40"/>
+          <w:szCs w:val="40"/>
+          <w:lang w:val="en-US"/>
+        </w:rPr>
+        <w:t>Level 6.</w:t>
+      </w:r>
+    </w:p>
+    <w:p>
+      <w:pPr>
+        <w:pStyle w:val="Lijstalinea"/>
+        <w:numPr>
+          <w:ilvl w:val="0"/>
+          <w:numId w:val="2"/>
+        </w:numPr>
+        <w:rPr>
+          <w:sz w:val="40"/>
+          <w:szCs w:val="40"/>
+        </w:rPr>
+      </w:pPr>
+      <w:r>
+        <w:rPr>
+          <w:sz w:val="40"/>
+          <w:szCs w:val="40"/>
+        </w:rPr>
+        <w:t>Steek de brug over.</w:t>
+      </w:r>
+      <w:r>
+        <w:rPr>
+          <w:sz w:val="40"/>
+          <w:szCs w:val="40"/>
+        </w:rPr>
+        <w:t xml:space="preserve"> </w:t>
+      </w:r>
+      <w:r>
+        <w:rPr>
+          <w:sz w:val="40"/>
+          <w:szCs w:val="40"/>
+        </w:rPr>
+        <w:t>(Obstakels).</w:t>
+      </w:r>
+    </w:p>
+    <w:p>
+      <w:pPr>
+        <w:rPr>
+          <w:sz w:val="40"/>
+          <w:szCs w:val="40"/>
+          <w:lang w:val="en-US"/>
+        </w:rPr>
+      </w:pPr>
+    </w:p>
+    <w:p>
+      <w:pPr>
+        <w:rPr>
+          <w:sz w:val="40"/>
+          <w:szCs w:val="40"/>
+          <w:lang w:val="en-US"/>
+        </w:rPr>
+      </w:pPr>
+      <w:r>
+        <w:rPr>
+          <w:sz w:val="40"/>
+          <w:szCs w:val="40"/>
+          <w:lang w:val="en-US"/>
+        </w:rPr>
+        <w:t>Level 7.</w:t>
+      </w:r>
+    </w:p>
+    <w:p>
+      <w:pPr>
+        <w:pStyle w:val="Lijstalinea"/>
+        <w:numPr>
+          <w:ilvl w:val="0"/>
+          <w:numId w:val="2"/>
+        </w:numPr>
+        <w:rPr>
+          <w:sz w:val="40"/>
+          <w:szCs w:val="40"/>
+        </w:rPr>
+      </w:pPr>
+      <w:r>
+        <w:rPr>
+          <w:sz w:val="40"/>
+          <w:szCs w:val="40"/>
+        </w:rPr>
+        <w:t xml:space="preserve">Versla de 3 </w:t>
+      </w:r>
+      <w:proofErr w:type="spellStart"/>
+      <w:r>
+        <w:rPr>
+          <w:sz w:val="40"/>
+          <w:szCs w:val="40"/>
+        </w:rPr>
+        <w:t>goblins</w:t>
+      </w:r>
+      <w:proofErr w:type="spellEnd"/>
+      <w:r>
+        <w:rPr>
+          <w:sz w:val="40"/>
+          <w:szCs w:val="40"/>
+        </w:rPr>
+        <w:t xml:space="preserve"> voor je om de </w:t>
+      </w:r>
+      <w:r>
+        <w:rPr>
+          <w:sz w:val="40"/>
+          <w:szCs w:val="40"/>
+        </w:rPr>
+        <w:t>berg te kunnen betreden.</w:t>
+      </w:r>
+    </w:p>
+    <w:p>
+      <w:pPr>
+        <w:rPr>
+          <w:sz w:val="40"/>
+          <w:szCs w:val="40"/>
+          <w:lang w:val="en-US"/>
+        </w:rPr>
+      </w:pPr>
+    </w:p>
+    <w:p>
+      <w:pPr>
+        <w:rPr>
+          <w:sz w:val="40"/>
+          <w:szCs w:val="40"/>
+          <w:lang w:val="en-US"/>
+        </w:rPr>
+      </w:pPr>
+      <w:r>
+        <w:rPr>
+          <w:sz w:val="40"/>
+          <w:szCs w:val="40"/>
+          <w:lang w:val="en-US"/>
+        </w:rPr>
+        <w:t>Level 8.</w:t>
+      </w:r>
+    </w:p>
+    <w:p>
+      <w:pPr>
+        <w:pStyle w:val="Lijstalinea"/>
+        <w:numPr>
+          <w:ilvl w:val="0"/>
+          <w:numId w:val="2"/>
+        </w:numPr>
+        <w:rPr>
+          <w:sz w:val="40"/>
+          <w:szCs w:val="40"/>
+        </w:rPr>
+      </w:pPr>
+      <w:r>
+        <w:rPr>
+          <w:sz w:val="40"/>
+          <w:szCs w:val="40"/>
+        </w:rPr>
+        <w:t>Vind het juiste pad in de ber</w:t>
+      </w:r>
+      <w:r>
+        <w:rPr>
+          <w:sz w:val="40"/>
+          <w:szCs w:val="40"/>
+        </w:rPr>
+        <w:t>g om naar het gouden wapen te gaan.</w:t>
+      </w:r>
+    </w:p>
+    <w:p>
+      <w:pPr>
+        <w:rPr>
+          <w:sz w:val="40"/>
+          <w:szCs w:val="40"/>
+        </w:rPr>
+      </w:pPr>
+    </w:p>
+    <w:p>
+      <w:pPr>
+        <w:rPr>
+          <w:sz w:val="40"/>
+          <w:szCs w:val="40"/>
+        </w:rPr>
+      </w:pPr>
+      <w:r>
+        <w:rPr>
+          <w:sz w:val="40"/>
+          <w:szCs w:val="40"/>
+        </w:rPr>
+        <w:t>Level 9.</w:t>
+      </w:r>
+    </w:p>
+    <w:p>
+      <w:pPr>
+        <w:pStyle w:val="Lijstalinea"/>
+        <w:numPr>
+          <w:ilvl w:val="0"/>
+          <w:numId w:val="2"/>
+        </w:numPr>
+        <w:rPr>
+          <w:sz w:val="40"/>
+          <w:szCs w:val="40"/>
+        </w:rPr>
+      </w:pPr>
+      <w:r>
+        <w:rPr>
+          <w:sz w:val="40"/>
+          <w:szCs w:val="40"/>
+        </w:rPr>
+        <w:t>Pak het gouden wapen.</w:t>
+      </w:r>
+    </w:p>
+    <w:p>
+      <w:pPr>
+        <w:rPr>
+          <w:sz w:val="40"/>
+          <w:szCs w:val="40"/>
+        </w:rPr>
+      </w:pPr>
+      <w:r>
+        <w:rPr>
+          <w:sz w:val="40"/>
+          <w:szCs w:val="40"/>
+        </w:rPr>
+        <w:lastRenderedPageBreak/>
+        <w:t>Level 10.</w:t>
+      </w:r>
+    </w:p>
+    <w:p>
+      <w:pPr>
+        <w:pStyle w:val="Lijstalinea"/>
+        <w:numPr>
+          <w:ilvl w:val="0"/>
+          <w:numId w:val="2"/>
+        </w:numPr>
+        <w:rPr>
+          <w:sz w:val="40"/>
+          <w:szCs w:val="40"/>
+        </w:rPr>
+      </w:pPr>
+      <w:r>
+        <w:rPr>
+          <w:sz w:val="40"/>
+          <w:szCs w:val="40"/>
+        </w:rPr>
+        <w:t xml:space="preserve">Vernietig het </w:t>
+      </w:r>
+      <w:proofErr w:type="spellStart"/>
+      <w:r>
+        <w:rPr>
+          <w:sz w:val="40"/>
+          <w:szCs w:val="40"/>
+        </w:rPr>
+        <w:t>Goblin</w:t>
+      </w:r>
+      <w:proofErr w:type="spellEnd"/>
+      <w:r>
+        <w:rPr>
+          <w:sz w:val="40"/>
+          <w:szCs w:val="40"/>
+        </w:rPr>
+        <w:t xml:space="preserve"> rijk.</w:t>
+      </w:r>
+    </w:p>
+    <w:p>
+      <w:pPr>
+        <w:rPr>
+          <w:sz w:val="40"/>
+          <w:szCs w:val="40"/>
+        </w:rPr>
+      </w:pPr>
+    </w:p>
+    <w:p>
+      <w:pPr>
+        <w:rPr>
+          <w:sz w:val="40"/>
+          <w:szCs w:val="40"/>
+        </w:rPr>
+      </w:pPr>
+      <w:r>
+        <w:rPr>
+          <w:sz w:val="40"/>
+          <w:szCs w:val="40"/>
+        </w:rPr>
+        <w:t>End.</w:t>
+      </w:r>
+    </w:p>
+    <w:p>
+      <w:pPr>
+        <w:rPr>
+          <w:b/>
+          <w:bCs/>
+          <w:sz w:val="40"/>
+          <w:szCs w:val="40"/>
+        </w:rPr>
+      </w:pPr>
+    </w:p>
+    <w:p>
+      <w:pPr>
+        <w:rPr>
+          <w:b/>
+          <w:bCs/>
+          <w:sz w:val="40"/>
+          <w:szCs w:val="40"/>
+        </w:rPr>
+      </w:pPr>
+    </w:p>
+    <w:p>
+      <w:pPr>
+        <w:rPr>
+          <w:b/>
+          <w:bCs/>
+          <w:sz w:val="40"/>
+          <w:szCs w:val="40"/>
+        </w:rPr>
+      </w:pPr>
+      <w:r>
+        <w:rPr>
+          <w:b/>
+          <w:bCs/>
+          <w:sz w:val="40"/>
+          <w:szCs w:val="40"/>
+        </w:rPr>
+        <w:t xml:space="preserve">Wapens: </w:t>
+      </w:r>
+    </w:p>
+    <w:p>
+      <w:pPr>
+        <w:rPr>
+          <w:b/>
+          <w:bCs/>
+          <w:sz w:val="40"/>
+          <w:szCs w:val="40"/>
+        </w:rPr>
+      </w:pPr>
+    </w:p>
+    <w:p>
+      <w:pPr>
+        <w:pStyle w:val="Lijstalinea"/>
+        <w:numPr>
+          <w:ilvl w:val="0"/>
+          <w:numId w:val="1"/>
+        </w:numPr>
+        <w:rPr>
+          <w:b/>
+          <w:bCs/>
+          <w:sz w:val="40"/>
+          <w:szCs w:val="40"/>
+        </w:rPr>
+      </w:pPr>
+      <w:r>
+        <w:rPr>
+          <w:sz w:val="40"/>
+          <w:szCs w:val="40"/>
+        </w:rPr>
+        <w:t xml:space="preserve">Zwaard. </w:t>
+      </w:r>
+    </w:p>
+    <w:p>
+      <w:pPr>
+        <w:pStyle w:val="Lijstalinea"/>
+        <w:numPr>
+          <w:ilvl w:val="0"/>
+          <w:numId w:val="1"/>
+        </w:numPr>
+        <w:rPr>
+          <w:b/>
+          <w:bCs/>
+          <w:sz w:val="40"/>
+          <w:szCs w:val="40"/>
+        </w:rPr>
+      </w:pPr>
+      <w:r>
+        <w:rPr>
+          <w:sz w:val="40"/>
+          <w:szCs w:val="40"/>
+        </w:rPr>
+        <w:t xml:space="preserve">Pistool </w:t>
+      </w:r>
+    </w:p>
+    <w:p>
+      <w:pPr>
+        <w:pStyle w:val="Lijstalinea"/>
+        <w:numPr>
+          <w:ilvl w:val="0"/>
+          <w:numId w:val="1"/>
+        </w:numPr>
+        <w:rPr>
+          <w:b/>
+          <w:bCs/>
+          <w:sz w:val="40"/>
+          <w:szCs w:val="40"/>
+        </w:rPr>
+      </w:pPr>
+      <w:r>
+        <w:rPr>
+          <w:sz w:val="40"/>
+          <w:szCs w:val="40"/>
+        </w:rPr>
+        <w:t>Rookbommen 2x.</w:t>
+      </w:r>
+    </w:p>
+    <w:p>
+      <w:pPr>
+        <w:rPr>
+          <w:b/>
+          <w:bCs/>
+          <w:sz w:val="40"/>
+          <w:szCs w:val="40"/>
+        </w:rPr>
+      </w:pPr>
+      <w:r>
+        <w:rPr>
+          <w:b/>
+          <w:bCs/>
+          <w:sz w:val="40"/>
+          <w:szCs w:val="40"/>
+        </w:rPr>
+        <w:t>Uitrusting:</w:t>
+      </w:r>
+    </w:p>
+    <w:p>
+      <w:pPr>
+        <w:pStyle w:val="Lijstalinea"/>
+        <w:numPr>
+          <w:ilvl w:val="0"/>
+          <w:numId w:val="1"/>
+        </w:numPr>
+        <w:rPr>
+          <w:b/>
+          <w:bCs/>
+          <w:sz w:val="40"/>
+          <w:szCs w:val="40"/>
+        </w:rPr>
+      </w:pPr>
+      <w:r>
+        <w:rPr>
+          <w:sz w:val="40"/>
+          <w:szCs w:val="40"/>
+        </w:rPr>
+        <w:t xml:space="preserve">Head </w:t>
+      </w:r>
+      <w:proofErr w:type="spellStart"/>
+      <w:r>
+        <w:rPr>
+          <w:sz w:val="40"/>
+          <w:szCs w:val="40"/>
+        </w:rPr>
+        <w:t>armor</w:t>
+      </w:r>
+      <w:proofErr w:type="spellEnd"/>
+      <w:r>
+        <w:rPr>
+          <w:sz w:val="40"/>
+          <w:szCs w:val="40"/>
+        </w:rPr>
+        <w:t>.</w:t>
+      </w:r>
+    </w:p>
+    <w:p>
+      <w:pPr>
+        <w:pStyle w:val="Lijstalinea"/>
+        <w:numPr>
+          <w:ilvl w:val="0"/>
+          <w:numId w:val="1"/>
+        </w:numPr>
+        <w:rPr>
+          <w:b/>
+          <w:bCs/>
+          <w:sz w:val="40"/>
+          <w:szCs w:val="40"/>
+        </w:rPr>
+      </w:pPr>
+      <w:r>
+        <w:rPr>
+          <w:sz w:val="40"/>
+          <w:szCs w:val="40"/>
+        </w:rPr>
+        <w:t xml:space="preserve">Body </w:t>
+      </w:r>
+      <w:proofErr w:type="spellStart"/>
+      <w:r>
+        <w:rPr>
+          <w:sz w:val="40"/>
+          <w:szCs w:val="40"/>
+        </w:rPr>
+        <w:t>armor</w:t>
+      </w:r>
+      <w:proofErr w:type="spellEnd"/>
+      <w:r>
+        <w:rPr>
+          <w:sz w:val="40"/>
+          <w:szCs w:val="40"/>
+        </w:rPr>
+        <w:t>.</w:t>
+      </w:r>
+    </w:p>
+    <w:p>
+      <w:pPr>
+        <w:pStyle w:val="Lijstalinea"/>
+        <w:numPr>
+          <w:ilvl w:val="0"/>
+          <w:numId w:val="1"/>
+        </w:numPr>
+        <w:rPr>
+          <w:b/>
+          <w:bCs/>
+          <w:sz w:val="40"/>
+          <w:szCs w:val="40"/>
+        </w:rPr>
+      </w:pPr>
+      <w:r>
+        <w:rPr>
+          <w:sz w:val="40"/>
+          <w:szCs w:val="40"/>
+        </w:rPr>
+        <w:t xml:space="preserve">Leg </w:t>
+      </w:r>
+      <w:proofErr w:type="spellStart"/>
+      <w:r>
+        <w:rPr>
+          <w:sz w:val="40"/>
+          <w:szCs w:val="40"/>
+        </w:rPr>
+        <w:t>armor</w:t>
+      </w:r>
+      <w:proofErr w:type="spellEnd"/>
+      <w:r>
+        <w:rPr>
+          <w:sz w:val="40"/>
+          <w:szCs w:val="40"/>
+        </w:rPr>
+        <w:t>.</w:t>
+      </w:r>
+    </w:p>
+    <w:p>
+      <w:pPr>
+        <w:rPr>
+          <w:b/>
+          <w:bCs/>
+          <w:sz w:val="40"/>
+          <w:szCs w:val="40"/>
+        </w:rPr>
+      </w:pPr>
+    </w:p>
+    <w:p>
+      <w:pPr>
+        <w:rPr>
+          <w:b/>
+          <w:bCs/>
+          <w:sz w:val="40"/>
+          <w:szCs w:val="40"/>
+        </w:rPr>
+      </w:pPr>
+      <w:proofErr w:type="spellStart"/>
+      <w:r>
+        <w:rPr>
+          <w:b/>
+          <w:bCs/>
+          <w:sz w:val="40"/>
+          <w:szCs w:val="40"/>
+        </w:rPr>
+        <w:t>Death</w:t>
+      </w:r>
+      <w:proofErr w:type="spellEnd"/>
+      <w:r>
+        <w:rPr>
+          <w:b/>
+          <w:bCs/>
+          <w:sz w:val="40"/>
+          <w:szCs w:val="40"/>
+        </w:rPr>
+        <w:t>/</w:t>
+      </w:r>
+      <w:proofErr w:type="spellStart"/>
+      <w:r>
+        <w:rPr>
+          <w:b/>
+          <w:bCs/>
+          <w:sz w:val="40"/>
+          <w:szCs w:val="40"/>
+        </w:rPr>
+        <w:t>Fail</w:t>
+      </w:r>
+      <w:proofErr w:type="spellEnd"/>
+      <w:r>
+        <w:rPr>
+          <w:b/>
+          <w:bCs/>
+          <w:sz w:val="40"/>
+          <w:szCs w:val="40"/>
+        </w:rPr>
+        <w:t xml:space="preserve"> moment:</w:t>
+      </w:r>
+    </w:p>
+    <w:p>
+      <w:pPr>
+        <w:rPr>
+          <w:sz w:val="40"/>
+          <w:szCs w:val="40"/>
+        </w:rPr>
+      </w:pPr>
+      <w:r>
+        <w:rPr>
+          <w:b/>
+          <w:bCs/>
+          <w:sz w:val="40"/>
+          <w:szCs w:val="40"/>
+        </w:rPr>
+        <w:tab/>
+      </w:r>
+    </w:p>
+    <w:p>
+      <w:pPr>
+        <w:pStyle w:val="Lijstalinea"/>
+        <w:numPr>
+          <w:ilvl w:val="0"/>
+          <w:numId w:val="1"/>
+        </w:numPr>
+        <w:rPr>
+          <w:b/>
+          <w:bCs/>
+          <w:sz w:val="40"/>
+          <w:szCs w:val="40"/>
+        </w:rPr>
+      </w:pPr>
+      <w:r>
+        <w:rPr>
+          <w:sz w:val="40"/>
+          <w:szCs w:val="40"/>
+        </w:rPr>
+        <w:t xml:space="preserve">Tekst: </w:t>
+      </w:r>
+      <w:proofErr w:type="spellStart"/>
+      <w:r>
+        <w:rPr>
+          <w:sz w:val="40"/>
+          <w:szCs w:val="40"/>
+        </w:rPr>
+        <w:t>Fail</w:t>
+      </w:r>
+      <w:proofErr w:type="spellEnd"/>
+      <w:r>
+        <w:rPr>
+          <w:sz w:val="40"/>
+          <w:szCs w:val="40"/>
+        </w:rPr>
+        <w:t xml:space="preserve">. </w:t>
+      </w:r>
+    </w:p>
+    <w:p>
+      <w:pPr>
+        <w:pStyle w:val="Lijstalinea"/>
+        <w:numPr>
+          <w:ilvl w:val="0"/>
+          <w:numId w:val="1"/>
+        </w:numPr>
+        <w:rPr>
+          <w:b/>
+          <w:bCs/>
+          <w:sz w:val="40"/>
+          <w:szCs w:val="40"/>
+        </w:rPr>
+      </w:pPr>
+      <w:r>
+        <w:rPr>
+          <w:sz w:val="40"/>
+          <w:szCs w:val="40"/>
+        </w:rPr>
+        <w:t>Image: Doodskop.</w:t>
+      </w:r>
+    </w:p>
+    <w:p>
+      <w:pPr>
+        <w:pStyle w:val="Lijstalinea"/>
+        <w:numPr>
+          <w:ilvl w:val="0"/>
+          <w:numId w:val="1"/>
+        </w:numPr>
+        <w:rPr>
+          <w:b/>
+          <w:bCs/>
+          <w:sz w:val="40"/>
+          <w:szCs w:val="40"/>
+        </w:rPr>
+      </w:pPr>
+      <w:proofErr w:type="spellStart"/>
+      <w:r>
+        <w:rPr>
+          <w:sz w:val="40"/>
+          <w:szCs w:val="40"/>
+        </w:rPr>
+        <w:t>Backgroud-Color</w:t>
+      </w:r>
+      <w:proofErr w:type="spellEnd"/>
+      <w:r>
+        <w:rPr>
+          <w:sz w:val="40"/>
+          <w:szCs w:val="40"/>
+        </w:rPr>
+        <w:t xml:space="preserve"> = red.</w:t>
+      </w:r>
+    </w:p>
+    <w:p>
+      <w:pPr>
+        <w:pStyle w:val="Lijstalinea"/>
+        <w:ind w:left="1776"/>
+        <w:rPr>
+          <w:b/>
+          <w:bCs/>
+          <w:sz w:val="40"/>
+          <w:szCs w:val="40"/>
+        </w:rPr>
+      </w:pPr>
+    </w:p>
+    <w:p>
+      <w:pPr>
+        <w:rPr>
+          <w:b/>
+          <w:bCs/>
+          <w:sz w:val="40"/>
+          <w:szCs w:val="40"/>
+        </w:rPr>
+      </w:pPr>
+      <w:r>
+        <w:rPr>
+          <w:b/>
+          <w:bCs/>
+          <w:sz w:val="40"/>
+          <w:szCs w:val="40"/>
+        </w:rPr>
+        <w:t xml:space="preserve">Meerdere routes: </w:t>
+      </w:r>
+    </w:p>
+    <w:p>
+      <w:pPr>
+        <w:pStyle w:val="Lijstalinea"/>
+        <w:numPr>
+          <w:ilvl w:val="0"/>
+          <w:numId w:val="1"/>
+        </w:numPr>
+        <w:rPr>
+          <w:b/>
+          <w:bCs/>
+          <w:sz w:val="40"/>
+          <w:szCs w:val="40"/>
+        </w:rPr>
+      </w:pPr>
+      <w:r>
+        <w:rPr>
+          <w:sz w:val="40"/>
+          <w:szCs w:val="40"/>
+        </w:rPr>
+        <w:t xml:space="preserve">1 Is goed. </w:t>
+      </w:r>
+    </w:p>
+    <w:p>
+      <w:pPr>
+        <w:pStyle w:val="Lijstalinea"/>
+        <w:numPr>
+          <w:ilvl w:val="0"/>
+          <w:numId w:val="1"/>
+        </w:numPr>
+        <w:rPr>
+          <w:b/>
+          <w:bCs/>
+          <w:sz w:val="40"/>
+          <w:szCs w:val="40"/>
+        </w:rPr>
+      </w:pPr>
+      <w:r>
+        <w:rPr>
+          <w:sz w:val="40"/>
+          <w:szCs w:val="40"/>
+        </w:rPr>
+        <w:t xml:space="preserve">De rest een doodlopend einde. </w:t>
+      </w:r>
+    </w:p>
+    <w:p>
+      <w:pPr>
+        <w:pStyle w:val="Lijstalinea"/>
+        <w:ind w:left="1776"/>
+        <w:rPr>
+          <w:b/>
+          <w:bCs/>
+          <w:sz w:val="40"/>
+          <w:szCs w:val="40"/>
+        </w:rPr>
+      </w:pPr>
+    </w:p>
+    <w:p>
+      <w:pPr>
+        <w:rPr>
+          <w:b/>
+          <w:bCs/>
+          <w:sz w:val="40"/>
+          <w:szCs w:val="40"/>
+        </w:rPr>
+      </w:pPr>
+      <w:r>
+        <w:rPr>
+          <w:b/>
+          <w:bCs/>
+          <w:sz w:val="40"/>
+          <w:szCs w:val="40"/>
+        </w:rPr>
+        <w:t xml:space="preserve">Opzoek naar wapens en </w:t>
+      </w:r>
+      <w:proofErr w:type="spellStart"/>
+      <w:r>
+        <w:rPr>
+          <w:b/>
+          <w:bCs/>
+          <w:sz w:val="40"/>
+          <w:szCs w:val="40"/>
+        </w:rPr>
+        <w:t>armor</w:t>
+      </w:r>
+      <w:proofErr w:type="spellEnd"/>
+      <w:r>
+        <w:rPr>
+          <w:b/>
+          <w:bCs/>
+          <w:sz w:val="40"/>
+          <w:szCs w:val="40"/>
+        </w:rPr>
+        <w:t>:</w:t>
+      </w:r>
+    </w:p>
+    <w:p>
+      <w:pPr>
+        <w:pStyle w:val="Lijstalinea"/>
+        <w:numPr>
+          <w:ilvl w:val="0"/>
+          <w:numId w:val="1"/>
+        </w:numPr>
+        <w:rPr>
+          <w:b/>
+          <w:bCs/>
+          <w:sz w:val="40"/>
+          <w:szCs w:val="40"/>
+        </w:rPr>
+      </w:pPr>
+      <w:r>
+        <w:rPr>
+          <w:sz w:val="40"/>
+          <w:szCs w:val="40"/>
+        </w:rPr>
+        <w:lastRenderedPageBreak/>
+        <w:t xml:space="preserve">3 verschillende paden. (Wapens 3 en </w:t>
+      </w:r>
+      <w:proofErr w:type="spellStart"/>
+      <w:r>
+        <w:rPr>
+          <w:sz w:val="40"/>
+          <w:szCs w:val="40"/>
+        </w:rPr>
+        <w:t>Armor</w:t>
+      </w:r>
+      <w:proofErr w:type="spellEnd"/>
+      <w:r>
+        <w:rPr>
+          <w:sz w:val="40"/>
+          <w:szCs w:val="40"/>
+        </w:rPr>
+        <w:t xml:space="preserve"> 3)</w:t>
+      </w:r>
+      <w:r>
+        <w:rPr>
+          <w:sz w:val="40"/>
+          <w:szCs w:val="40"/>
+        </w:rPr>
+        <w:t>.</w:t>
+      </w:r>
+    </w:p>
+    <w:p>
+      <w:pPr>
+        <w:rPr>
+          <w:b/>
+          <w:bCs/>
+          <w:sz w:val="40"/>
+          <w:szCs w:val="40"/>
+        </w:rPr>
+      </w:pPr>
+      <w:r>
+        <w:rPr>
+          <w:b/>
+          <w:bCs/>
+          <w:sz w:val="40"/>
+          <w:szCs w:val="40"/>
+        </w:rPr>
+        <w:t xml:space="preserve"> </w:t>
+      </w:r>
+    </w:p>
+    <w:p>
+      <w:pPr>
+        <w:rPr>
+          <w:b/>
+          <w:bCs/>
+          <w:sz w:val="40"/>
+          <w:szCs w:val="40"/>
+        </w:rPr>
+      </w:pPr>
+      <w:r>
+        <w:rPr>
+          <w:b/>
+          <w:bCs/>
+          <w:sz w:val="40"/>
+          <w:szCs w:val="40"/>
+        </w:rPr>
+        <w:t xml:space="preserve"> </w:t>
+      </w:r>
+    </w:p>
+    <w:p>
+      <w:pPr>
+        <w:rPr>
+          <w:sz w:val="40"/>
+          <w:szCs w:val="40"/>
+        </w:rPr>
+      </w:pPr>
+      <w:r>
+        <w:rPr>
+          <w:sz w:val="40"/>
+          <w:szCs w:val="40"/>
+        </w:rPr>
+        <w:tab/>
+      </w:r>
+    </w:p>
+    <w:p>
+      <w:pPr>
+        <w:rPr>
+          <w:sz w:val="40"/>
+          <w:szCs w:val="40"/>
+        </w:rPr>
+      </w:pPr>
     </w:p>
     <w:sectPr>
       <w:pgSz w:w="11900" w:h="16840"/>
@@ -306,6 +1619,118 @@
 <file path=word/numbering.xml><?xml version="1.0" encoding="utf-8"?>
 <w:numbering xmlns:wpc="http://schemas.microsoft.com/office/word/2010/wordprocessingCanvas" xmlns:cx="http://schemas.microsoft.com/office/drawing/2014/chartex" xmlns:cx1="http://schemas.microsoft.com/office/drawing/2015/9/8/chartex" xmlns:cx2="http://schemas.microsoft.com/office/drawing/2015/10/21/chartex" xmlns:cx3="http://schemas.microsoft.com/office/drawing/2016/5/9/chartex" xmlns:cx4="http://schemas.microsoft.com/office/drawing/2016/5/10/chartex" xmlns:cx5="http://schemas.microsoft.com/office/drawing/2016/5/11/chartex" xmlns:cx6="http://schemas.microsoft.com/office/drawing/2016/5/12/chartex" xmlns:cx7="http://schemas.microsoft.com/office/drawing/2016/5/13/chartex" xmlns:cx8="http://schemas.microsoft.com/office/drawing/2016/5/14/chartex" xmlns:mc="http://schemas.openxmlformats.org/markup-compatibility/2006" xmlns:aink="http://schemas.microsoft.com/office/drawing/2016/ink" xmlns:am3d="http://schemas.microsoft.com/office/drawing/2017/model3d" xmlns:o="urn:schemas-microsoft-com:office:office" xmlns:r="http://schemas.openxmlformats.org/officeDocument/2006/relationships" xmlns:m="http://schemas.openxmlformats.org/officeDocument/2006/math" xmlns:v="urn:schemas-microsoft-com:vml" xmlns:wp14="http://schemas.microsoft.com/office/word/2010/wordprocessingDrawing" xmlns:wp="http://schemas.openxmlformats.org/drawingml/2006/wordprocessingDrawing" xmlns:w10="urn:schemas-microsoft-com:office:word" xmlns:w="http://schemas.openxmlformats.org/wordprocessingml/2006/main" xmlns:w14="http://schemas.microsoft.com/office/word/2010/wordml" xmlns:w15="http://schemas.microsoft.com/office/word/2012/wordml" xmlns:w16cex="http://schemas.microsoft.com/office/word/2018/wordml/cex" xmlns:w16cid="http://schemas.microsoft.com/office/word/2016/wordml/cid" xmlns:w16="http://schemas.microsoft.com/office/word/2018/wordml" xmlns:w16se="http://schemas.microsoft.com/office/word/2015/wordml/symex" xmlns:wpg="http://schemas.microsoft.com/office/word/2010/wordprocessingGroup" xmlns:wpi="http://schemas.microsoft.com/office/word/2010/wordprocessingInk" xmlns:wne="http://schemas.microsoft.com/office/word/2006/wordml" xmlns:wps="http://schemas.microsoft.com/office/word/2010/wordprocessingShape" mc:Ignorable="w14 w15 w16se w16cid w16 w16cex wp14">
   <w:abstractNum w:abstractNumId="0" w15:restartNumberingAfterBreak="0">
+    <w:nsid w:val="3C2D4D45"/>
+    <w:multiLevelType w:val="hybridMultilevel"/>
+    <w:tmpl w:val="50346A96"/>
+    <w:lvl w:ilvl="0" w:tplc="B6F2FAC8">
+      <w:numFmt w:val="bullet"/>
+      <w:lvlText w:val=""/>
+      <w:lvlJc w:val="left"/>
+      <w:pPr>
+        <w:ind w:left="720" w:hanging="360"/>
+      </w:pPr>
+      <w:rPr>
+        <w:rFonts w:ascii="Wingdings" w:eastAsiaTheme="minorHAnsi" w:hAnsi="Wingdings" w:cstheme="minorBidi" w:hint="default"/>
+      </w:rPr>
+    </w:lvl>
+    <w:lvl w:ilvl="1" w:tplc="04130003" w:tentative="1">
+      <w:start w:val="1"/>
+      <w:numFmt w:val="bullet"/>
+      <w:lvlText w:val="o"/>
+      <w:lvlJc w:val="left"/>
+      <w:pPr>
+        <w:ind w:left="1440" w:hanging="360"/>
+      </w:pPr>
+      <w:rPr>
+        <w:rFonts w:ascii="Courier New" w:hAnsi="Courier New" w:cs="Courier New" w:hint="default"/>
+      </w:rPr>
+    </w:lvl>
+    <w:lvl w:ilvl="2" w:tplc="04130005" w:tentative="1">
+      <w:start w:val="1"/>
+      <w:numFmt w:val="bullet"/>
+      <w:lvlText w:val=""/>
+      <w:lvlJc w:val="left"/>
+      <w:pPr>
+        <w:ind w:left="2160" w:hanging="360"/>
+      </w:pPr>
+      <w:rPr>
+        <w:rFonts w:ascii="Wingdings" w:hAnsi="Wingdings" w:hint="default"/>
+      </w:rPr>
+    </w:lvl>
+    <w:lvl w:ilvl="3" w:tplc="04130001" w:tentative="1">
+      <w:start w:val="1"/>
+      <w:numFmt w:val="bullet"/>
+      <w:lvlText w:val=""/>
+      <w:lvlJc w:val="left"/>
+      <w:pPr>
+        <w:ind w:left="2880" w:hanging="360"/>
+      </w:pPr>
+      <w:rPr>
+        <w:rFonts w:ascii="Symbol" w:hAnsi="Symbol" w:hint="default"/>
+      </w:rPr>
+    </w:lvl>
+    <w:lvl w:ilvl="4" w:tplc="04130003" w:tentative="1">
+      <w:start w:val="1"/>
+      <w:numFmt w:val="bullet"/>
+      <w:lvlText w:val="o"/>
+      <w:lvlJc w:val="left"/>
+      <w:pPr>
+        <w:ind w:left="3600" w:hanging="360"/>
+      </w:pPr>
+      <w:rPr>
+        <w:rFonts w:ascii="Courier New" w:hAnsi="Courier New" w:cs="Courier New" w:hint="default"/>
+      </w:rPr>
+    </w:lvl>
+    <w:lvl w:ilvl="5" w:tplc="04130005" w:tentative="1">
+      <w:start w:val="1"/>
+      <w:numFmt w:val="bullet"/>
+      <w:lvlText w:val=""/>
+      <w:lvlJc w:val="left"/>
+      <w:pPr>
+        <w:ind w:left="4320" w:hanging="360"/>
+      </w:pPr>
+      <w:rPr>
+        <w:rFonts w:ascii="Wingdings" w:hAnsi="Wingdings" w:hint="default"/>
+      </w:rPr>
+    </w:lvl>
+    <w:lvl w:ilvl="6" w:tplc="04130001" w:tentative="1">
+      <w:start w:val="1"/>
+      <w:numFmt w:val="bullet"/>
+      <w:lvlText w:val=""/>
+      <w:lvlJc w:val="left"/>
+      <w:pPr>
+        <w:ind w:left="5040" w:hanging="360"/>
+      </w:pPr>
+      <w:rPr>
+        <w:rFonts w:ascii="Symbol" w:hAnsi="Symbol" w:hint="default"/>
+      </w:rPr>
+    </w:lvl>
+    <w:lvl w:ilvl="7" w:tplc="04130003" w:tentative="1">
+      <w:start w:val="1"/>
+      <w:numFmt w:val="bullet"/>
+      <w:lvlText w:val="o"/>
+      <w:lvlJc w:val="left"/>
+      <w:pPr>
+        <w:ind w:left="5760" w:hanging="360"/>
+      </w:pPr>
+      <w:rPr>
+        <w:rFonts w:ascii="Courier New" w:hAnsi="Courier New" w:cs="Courier New" w:hint="default"/>
+      </w:rPr>
+    </w:lvl>
+    <w:lvl w:ilvl="8" w:tplc="04130005" w:tentative="1">
+      <w:start w:val="1"/>
+      <w:numFmt w:val="bullet"/>
+      <w:lvlText w:val=""/>
+      <w:lvlJc w:val="left"/>
+      <w:pPr>
+        <w:ind w:left="6480" w:hanging="360"/>
+      </w:pPr>
+      <w:rPr>
+        <w:rFonts w:ascii="Wingdings" w:hAnsi="Wingdings" w:hint="default"/>
+      </w:rPr>
+    </w:lvl>
+  </w:abstractNum>
+  <w:abstractNum w:abstractNumId="1" w15:restartNumberingAfterBreak="0">
     <w:nsid w:val="4DC552FA"/>
     <w:multiLevelType w:val="hybridMultilevel"/>
     <w:tmpl w:val="FDC2AB94"/>
@@ -320,7 +1745,7 @@
         <w:rFonts w:ascii="Calibri" w:eastAsiaTheme="minorHAnsi" w:hAnsi="Calibri" w:cs="Calibri" w:hint="default"/>
       </w:rPr>
     </w:lvl>
-    <w:lvl w:ilvl="1" w:tplc="04130003" w:tentative="1">
+    <w:lvl w:ilvl="1" w:tplc="04130003">
       <w:start w:val="1"/>
       <w:numFmt w:val="bullet"/>
       <w:lvlText w:val="o"/>
@@ -418,6 +1843,9 @@
     </w:lvl>
   </w:abstractNum>
   <w:num w:numId="1">
+    <w:abstractNumId w:val="1"/>
+  </w:num>
+  <w:num w:numId="2">
     <w:abstractNumId w:val="0"/>
   </w:num>
 </w:numbering>

</xml_diff>